<commit_message>
Added grid color maybe modified ideas idk
</commit_message>
<xml_diff>
--- a/Dev/Ideas/Ideas.docx
+++ b/Dev/Ideas/Ideas.docx
@@ -35,43 +35,107 @@
           <w:lang w:val="fr-CA"/>
         </w:rPr>
       </w:pPr>
+      <w:proofErr w:type="spellStart"/>
       <w:r>
         <w:rPr>
           <w:b/>
           <w:sz w:val="44"/>
           <w:lang w:val="fr-CA"/>
         </w:rPr>
-        <w:t>Hex strategy :</w:t>
-      </w:r>
-    </w:p>
-    <w:p>
-      <w:pPr>
-        <w:rPr>
-          <w:sz w:val="40"/>
-          <w:lang w:val="fr-CA"/>
-        </w:rPr>
-      </w:pPr>
-      <w:r>
-        <w:rPr>
+        <w:t>Hex</w:t>
+      </w:r>
+      <w:proofErr w:type="spellEnd"/>
+      <w:r>
+        <w:rPr>
+          <w:b/>
           <w:sz w:val="44"/>
           <w:lang w:val="fr-CA"/>
         </w:rPr>
-        <w:t>Villager House :</w:t>
-      </w:r>
-      <w:r>
-        <w:rPr>
-          <w:sz w:val="40"/>
-          <w:lang w:val="fr-CA"/>
-        </w:rPr>
-        <w:t xml:space="preserve">Provides </w:t>
-      </w:r>
-      <w:r>
-        <w:rPr>
-          <w:sz w:val="40"/>
-          <w:lang w:val="fr-CA"/>
-        </w:rPr>
-        <w:t>1 worker</w:t>
-      </w:r>
+        <w:t xml:space="preserve"> </w:t>
+      </w:r>
+      <w:proofErr w:type="spellStart"/>
+      <w:r>
+        <w:rPr>
+          <w:b/>
+          <w:sz w:val="44"/>
+          <w:lang w:val="fr-CA"/>
+        </w:rPr>
+        <w:t>strategy</w:t>
+      </w:r>
+      <w:proofErr w:type="spellEnd"/>
+      <w:r>
+        <w:rPr>
+          <w:b/>
+          <w:sz w:val="44"/>
+          <w:lang w:val="fr-CA"/>
+        </w:rPr>
+        <w:t xml:space="preserve"> :</w:t>
+      </w:r>
+    </w:p>
+    <w:p>
+      <w:pPr>
+        <w:rPr>
+          <w:sz w:val="40"/>
+          <w:lang w:val="fr-CA"/>
+        </w:rPr>
+      </w:pPr>
+      <w:proofErr w:type="spellStart"/>
+      <w:r>
+        <w:rPr>
+          <w:sz w:val="44"/>
+          <w:lang w:val="fr-CA"/>
+        </w:rPr>
+        <w:t>Villager</w:t>
+      </w:r>
+      <w:proofErr w:type="spellEnd"/>
+      <w:r>
+        <w:rPr>
+          <w:sz w:val="44"/>
+          <w:lang w:val="fr-CA"/>
+        </w:rPr>
+        <w:t xml:space="preserve"> House </w:t>
+      </w:r>
+      <w:proofErr w:type="gramStart"/>
+      <w:r>
+        <w:rPr>
+          <w:sz w:val="44"/>
+          <w:lang w:val="fr-CA"/>
+        </w:rPr>
+        <w:t>:</w:t>
+      </w:r>
+      <w:proofErr w:type="spellStart"/>
+      <w:r>
+        <w:rPr>
+          <w:sz w:val="40"/>
+          <w:lang w:val="fr-CA"/>
+        </w:rPr>
+        <w:t>Provides</w:t>
+      </w:r>
+      <w:proofErr w:type="spellEnd"/>
+      <w:proofErr w:type="gramEnd"/>
+      <w:r>
+        <w:rPr>
+          <w:sz w:val="40"/>
+          <w:lang w:val="fr-CA"/>
+        </w:rPr>
+        <w:t xml:space="preserve"> </w:t>
+      </w:r>
+      <w:r>
+        <w:rPr>
+          <w:sz w:val="40"/>
+          <w:lang w:val="fr-CA"/>
+        </w:rPr>
+        <w:t xml:space="preserve">1 </w:t>
+      </w:r>
+      <w:proofErr w:type="spellStart"/>
+      <w:r>
+        <w:rPr>
+          <w:sz w:val="40"/>
+          <w:lang w:val="fr-CA"/>
+        </w:rPr>
+        <w:t>worker</w:t>
+      </w:r>
+      <w:proofErr w:type="spellEnd"/>
       <w:r>
         <w:rPr>
           <w:sz w:val="40"/>
@@ -79,6 +143,7 @@
         </w:rPr>
         <w:t xml:space="preserve"> to </w:t>
       </w:r>
+      <w:proofErr w:type="spellStart"/>
       <w:r>
         <w:rPr>
           <w:sz w:val="40"/>
@@ -86,80 +151,311 @@
         </w:rPr>
         <w:t>every</w:t>
       </w:r>
-      <w:r>
-        <w:rPr>
-          <w:sz w:val="40"/>
-          <w:lang w:val="fr-CA"/>
-        </w:rPr>
-        <w:t xml:space="preserve"> adjacent tiles</w:t>
-      </w:r>
-    </w:p>
-    <w:p>
-      <w:pPr>
-        <w:rPr>
-          <w:sz w:val="40"/>
-          <w:lang w:val="fr-CA"/>
-        </w:rPr>
-      </w:pPr>
-      <w:r>
-        <w:rPr>
-          <w:sz w:val="40"/>
-          <w:lang w:val="fr-CA"/>
-        </w:rPr>
-        <w:t>Farm : Provides food to every adjacent tiles</w:t>
-      </w:r>
-    </w:p>
-    <w:p>
-      <w:pPr>
-        <w:rPr>
-          <w:sz w:val="40"/>
-          <w:lang w:val="fr-CA"/>
-        </w:rPr>
-      </w:pPr>
-      <w:r>
-        <w:rPr>
-          <w:sz w:val="40"/>
-          <w:lang w:val="fr-CA"/>
-        </w:rPr>
-        <w:t>Wind turbine : Provides energy to every adjacent tiles</w:t>
-      </w:r>
-    </w:p>
-    <w:p>
-      <w:pPr>
-        <w:rPr>
-          <w:sz w:val="40"/>
-          <w:lang w:val="fr-CA"/>
-        </w:rPr>
-      </w:pPr>
-      <w:r>
-        <w:rPr>
-          <w:sz w:val="40"/>
-          <w:lang w:val="fr-CA"/>
-        </w:rPr>
-        <w:t>Mine : Provides 1 mineral per tick per worker. Requires energy</w:t>
-      </w:r>
-    </w:p>
-    <w:p>
-      <w:pPr>
-        <w:rPr>
-          <w:sz w:val="40"/>
-          <w:lang w:val="fr-CA"/>
-        </w:rPr>
-      </w:pPr>
-    </w:p>
-    <w:p>
-      <w:pPr>
-        <w:rPr>
-          <w:sz w:val="40"/>
-          <w:lang w:val="fr-CA"/>
-        </w:rPr>
-      </w:pPr>
-      <w:r>
-        <w:rPr>
-          <w:sz w:val="40"/>
-          <w:lang w:val="fr-CA"/>
-        </w:rPr>
-        <w:t xml:space="preserve">Maybe : </w:t>
+      <w:proofErr w:type="spellEnd"/>
+      <w:r>
+        <w:rPr>
+          <w:sz w:val="40"/>
+          <w:lang w:val="fr-CA"/>
+        </w:rPr>
+        <w:t xml:space="preserve"> adjacent </w:t>
+      </w:r>
+      <w:proofErr w:type="spellStart"/>
+      <w:r>
+        <w:rPr>
+          <w:sz w:val="40"/>
+          <w:lang w:val="fr-CA"/>
+        </w:rPr>
+        <w:t>tiles</w:t>
+      </w:r>
+      <w:proofErr w:type="spellEnd"/>
+    </w:p>
+    <w:p>
+      <w:pPr>
+        <w:rPr>
+          <w:sz w:val="40"/>
+          <w:lang w:val="fr-CA"/>
+        </w:rPr>
+      </w:pPr>
+      <w:proofErr w:type="spellStart"/>
+      <w:r>
+        <w:rPr>
+          <w:sz w:val="40"/>
+          <w:lang w:val="fr-CA"/>
+        </w:rPr>
+        <w:t>Farm</w:t>
+      </w:r>
+      <w:proofErr w:type="spellEnd"/>
+      <w:r>
+        <w:rPr>
+          <w:sz w:val="40"/>
+          <w:lang w:val="fr-CA"/>
+        </w:rPr>
+        <w:t xml:space="preserve"> : </w:t>
+      </w:r>
+      <w:proofErr w:type="spellStart"/>
+      <w:r>
+        <w:rPr>
+          <w:sz w:val="40"/>
+          <w:lang w:val="fr-CA"/>
+        </w:rPr>
+        <w:t>Provides</w:t>
+      </w:r>
+      <w:proofErr w:type="spellEnd"/>
+      <w:r>
+        <w:rPr>
+          <w:sz w:val="40"/>
+          <w:lang w:val="fr-CA"/>
+        </w:rPr>
+        <w:t xml:space="preserve"> </w:t>
+      </w:r>
+      <w:proofErr w:type="spellStart"/>
+      <w:r>
+        <w:rPr>
+          <w:sz w:val="40"/>
+          <w:lang w:val="fr-CA"/>
+        </w:rPr>
+        <w:t>food</w:t>
+      </w:r>
+      <w:proofErr w:type="spellEnd"/>
+      <w:r>
+        <w:rPr>
+          <w:sz w:val="40"/>
+          <w:lang w:val="fr-CA"/>
+        </w:rPr>
+        <w:t xml:space="preserve"> to </w:t>
+      </w:r>
+      <w:proofErr w:type="spellStart"/>
+      <w:r>
+        <w:rPr>
+          <w:sz w:val="40"/>
+          <w:lang w:val="fr-CA"/>
+        </w:rPr>
+        <w:t>every</w:t>
+      </w:r>
+      <w:proofErr w:type="spellEnd"/>
+      <w:r>
+        <w:rPr>
+          <w:sz w:val="40"/>
+          <w:lang w:val="fr-CA"/>
+        </w:rPr>
+        <w:t xml:space="preserve"> adjacent </w:t>
+      </w:r>
+      <w:proofErr w:type="spellStart"/>
+      <w:r>
+        <w:rPr>
+          <w:sz w:val="40"/>
+          <w:lang w:val="fr-CA"/>
+        </w:rPr>
+        <w:t>tiles</w:t>
+      </w:r>
+      <w:proofErr w:type="spellEnd"/>
+    </w:p>
+    <w:p>
+      <w:pPr>
+        <w:rPr>
+          <w:sz w:val="40"/>
+          <w:lang w:val="fr-CA"/>
+        </w:rPr>
+      </w:pPr>
+      <w:r>
+        <w:rPr>
+          <w:sz w:val="40"/>
+          <w:lang w:val="fr-CA"/>
+        </w:rPr>
+        <w:t xml:space="preserve">Wind turbine : </w:t>
+      </w:r>
+      <w:proofErr w:type="spellStart"/>
+      <w:r>
+        <w:rPr>
+          <w:sz w:val="40"/>
+          <w:lang w:val="fr-CA"/>
+        </w:rPr>
+        <w:t>Provides</w:t>
+      </w:r>
+      <w:proofErr w:type="spellEnd"/>
+      <w:r>
+        <w:rPr>
+          <w:sz w:val="40"/>
+          <w:lang w:val="fr-CA"/>
+        </w:rPr>
+        <w:t xml:space="preserve"> </w:t>
+      </w:r>
+      <w:proofErr w:type="spellStart"/>
+      <w:r>
+        <w:rPr>
+          <w:sz w:val="40"/>
+          <w:lang w:val="fr-CA"/>
+        </w:rPr>
+        <w:t>energy</w:t>
+      </w:r>
+      <w:proofErr w:type="spellEnd"/>
+      <w:r>
+        <w:rPr>
+          <w:sz w:val="40"/>
+          <w:lang w:val="fr-CA"/>
+        </w:rPr>
+        <w:t xml:space="preserve"> to </w:t>
+      </w:r>
+      <w:proofErr w:type="spellStart"/>
+      <w:r>
+        <w:rPr>
+          <w:sz w:val="40"/>
+          <w:lang w:val="fr-CA"/>
+        </w:rPr>
+        <w:t>every</w:t>
+      </w:r>
+      <w:proofErr w:type="spellEnd"/>
+      <w:r>
+        <w:rPr>
+          <w:sz w:val="40"/>
+          <w:lang w:val="fr-CA"/>
+        </w:rPr>
+        <w:t xml:space="preserve"> adjacent </w:t>
+      </w:r>
+      <w:proofErr w:type="spellStart"/>
+      <w:r>
+        <w:rPr>
+          <w:sz w:val="40"/>
+          <w:lang w:val="fr-CA"/>
+        </w:rPr>
+        <w:t>tiles</w:t>
+      </w:r>
+      <w:proofErr w:type="spellEnd"/>
+    </w:p>
+    <w:p>
+      <w:pPr>
+        <w:rPr>
+          <w:sz w:val="40"/>
+          <w:lang w:val="fr-CA"/>
+        </w:rPr>
+      </w:pPr>
+      <w:r>
+        <w:rPr>
+          <w:sz w:val="40"/>
+          <w:lang w:val="fr-CA"/>
+        </w:rPr>
+        <w:t xml:space="preserve">Mine : </w:t>
+      </w:r>
+      <w:proofErr w:type="spellStart"/>
+      <w:r>
+        <w:rPr>
+          <w:sz w:val="40"/>
+          <w:lang w:val="fr-CA"/>
+        </w:rPr>
+        <w:t>Provides</w:t>
+      </w:r>
+      <w:proofErr w:type="spellEnd"/>
+      <w:r>
+        <w:rPr>
+          <w:sz w:val="40"/>
+          <w:lang w:val="fr-CA"/>
+        </w:rPr>
+        <w:t xml:space="preserve"> 1 </w:t>
+      </w:r>
+      <w:proofErr w:type="spellStart"/>
+      <w:r>
+        <w:rPr>
+          <w:sz w:val="40"/>
+          <w:lang w:val="fr-CA"/>
+        </w:rPr>
+        <w:t>mineral</w:t>
+      </w:r>
+      <w:proofErr w:type="spellEnd"/>
+      <w:r>
+        <w:rPr>
+          <w:sz w:val="40"/>
+          <w:lang w:val="fr-CA"/>
+        </w:rPr>
+        <w:t xml:space="preserve"> per </w:t>
+      </w:r>
+      <w:proofErr w:type="spellStart"/>
+      <w:r>
+        <w:rPr>
+          <w:sz w:val="40"/>
+          <w:lang w:val="fr-CA"/>
+        </w:rPr>
+        <w:t>tick</w:t>
+      </w:r>
+      <w:proofErr w:type="spellEnd"/>
+      <w:r>
+        <w:rPr>
+          <w:sz w:val="40"/>
+          <w:lang w:val="fr-CA"/>
+        </w:rPr>
+        <w:t xml:space="preserve"> per </w:t>
+      </w:r>
+      <w:proofErr w:type="spellStart"/>
+      <w:r>
+        <w:rPr>
+          <w:sz w:val="40"/>
+          <w:lang w:val="fr-CA"/>
+        </w:rPr>
+        <w:t>worker</w:t>
+      </w:r>
+      <w:proofErr w:type="spellEnd"/>
+      <w:r>
+        <w:rPr>
+          <w:sz w:val="40"/>
+          <w:lang w:val="fr-CA"/>
+        </w:rPr>
+        <w:t xml:space="preserve">. </w:t>
+      </w:r>
+      <w:proofErr w:type="spellStart"/>
+      <w:r>
+        <w:rPr>
+          <w:sz w:val="40"/>
+          <w:lang w:val="fr-CA"/>
+        </w:rPr>
+        <w:t>Requires</w:t>
+      </w:r>
+      <w:proofErr w:type="spellEnd"/>
+      <w:r>
+        <w:rPr>
+          <w:sz w:val="40"/>
+          <w:lang w:val="fr-CA"/>
+        </w:rPr>
+        <w:t xml:space="preserve"> </w:t>
+      </w:r>
+      <w:proofErr w:type="spellStart"/>
+      <w:r>
+        <w:rPr>
+          <w:sz w:val="40"/>
+          <w:lang w:val="fr-CA"/>
+        </w:rPr>
+        <w:t>energy</w:t>
+      </w:r>
+      <w:proofErr w:type="spellEnd"/>
+    </w:p>
+    <w:p>
+      <w:pPr>
+        <w:rPr>
+          <w:sz w:val="40"/>
+          <w:lang w:val="fr-CA"/>
+        </w:rPr>
+      </w:pPr>
+    </w:p>
+    <w:p>
+      <w:pPr>
+        <w:rPr>
+          <w:sz w:val="40"/>
+          <w:lang w:val="fr-CA"/>
+        </w:rPr>
+      </w:pPr>
+      <w:proofErr w:type="spellStart"/>
+      <w:r>
+        <w:rPr>
+          <w:sz w:val="40"/>
+          <w:lang w:val="fr-CA"/>
+        </w:rPr>
+        <w:t>Maybe</w:t>
+      </w:r>
+      <w:proofErr w:type="spellEnd"/>
+      <w:r>
+        <w:rPr>
+          <w:sz w:val="40"/>
+          <w:lang w:val="fr-CA"/>
+        </w:rPr>
+        <w:t xml:space="preserve"> : </w:t>
       </w:r>
     </w:p>
     <w:p>
@@ -181,29 +477,304 @@
           <w:sz w:val="40"/>
           <w:lang w:val="fr-CA"/>
         </w:rPr>
-        <w:t xml:space="preserve"> Provides 3</w:t>
-      </w:r>
-      <w:r>
-        <w:rPr>
-          <w:sz w:val="40"/>
-          <w:lang w:val="fr-CA"/>
-        </w:rPr>
-        <w:t xml:space="preserve"> Cash per tick per banker</w:t>
-      </w:r>
-    </w:p>
-    <w:p>
-      <w:pPr>
-        <w:rPr>
-          <w:sz w:val="40"/>
-          <w:lang w:val="fr-CA"/>
-        </w:rPr>
-      </w:pPr>
-      <w:r>
-        <w:rPr>
-          <w:sz w:val="40"/>
-          <w:lang w:val="fr-CA"/>
-        </w:rPr>
-        <w:t>Requires energy</w:t>
+        <w:t xml:space="preserve"> </w:t>
+      </w:r>
+      <w:proofErr w:type="spellStart"/>
+      <w:r>
+        <w:rPr>
+          <w:sz w:val="40"/>
+          <w:lang w:val="fr-CA"/>
+        </w:rPr>
+        <w:t>Provides</w:t>
+      </w:r>
+      <w:proofErr w:type="spellEnd"/>
+      <w:r>
+        <w:rPr>
+          <w:sz w:val="40"/>
+          <w:lang w:val="fr-CA"/>
+        </w:rPr>
+        <w:t xml:space="preserve"> 3</w:t>
+      </w:r>
+      <w:r>
+        <w:rPr>
+          <w:sz w:val="40"/>
+          <w:lang w:val="fr-CA"/>
+        </w:rPr>
+        <w:t xml:space="preserve"> Cash per </w:t>
+      </w:r>
+      <w:proofErr w:type="spellStart"/>
+      <w:r>
+        <w:rPr>
+          <w:sz w:val="40"/>
+          <w:lang w:val="fr-CA"/>
+        </w:rPr>
+        <w:t>tick</w:t>
+      </w:r>
+      <w:proofErr w:type="spellEnd"/>
+      <w:r>
+        <w:rPr>
+          <w:sz w:val="40"/>
+          <w:lang w:val="fr-CA"/>
+        </w:rPr>
+        <w:t xml:space="preserve"> per </w:t>
+      </w:r>
+      <w:proofErr w:type="spellStart"/>
+      <w:r>
+        <w:rPr>
+          <w:sz w:val="40"/>
+          <w:lang w:val="fr-CA"/>
+        </w:rPr>
+        <w:t>banker</w:t>
+      </w:r>
+      <w:proofErr w:type="spellEnd"/>
+    </w:p>
+    <w:p>
+      <w:pPr>
+        <w:rPr>
+          <w:sz w:val="40"/>
+          <w:lang w:val="fr-CA"/>
+        </w:rPr>
+      </w:pPr>
+      <w:proofErr w:type="spellStart"/>
+      <w:r>
+        <w:rPr>
+          <w:sz w:val="40"/>
+          <w:lang w:val="fr-CA"/>
+        </w:rPr>
+        <w:t>Requires</w:t>
+      </w:r>
+      <w:proofErr w:type="spellEnd"/>
+      <w:r>
+        <w:rPr>
+          <w:sz w:val="40"/>
+          <w:lang w:val="fr-CA"/>
+        </w:rPr>
+        <w:t xml:space="preserve"> </w:t>
+      </w:r>
+      <w:proofErr w:type="spellStart"/>
+      <w:r>
+        <w:rPr>
+          <w:sz w:val="40"/>
+          <w:lang w:val="fr-CA"/>
+        </w:rPr>
+        <w:t>energy</w:t>
+      </w:r>
+      <w:proofErr w:type="spellEnd"/>
+    </w:p>
+    <w:p>
+      <w:pPr>
+        <w:rPr>
+          <w:sz w:val="40"/>
+          <w:lang w:val="fr-CA"/>
+        </w:rPr>
+      </w:pPr>
+      <w:proofErr w:type="spellStart"/>
+      <w:r>
+        <w:rPr>
+          <w:sz w:val="40"/>
+          <w:lang w:val="fr-CA"/>
+        </w:rPr>
+        <w:t>Workers</w:t>
+      </w:r>
+      <w:proofErr w:type="spellEnd"/>
+      <w:r>
+        <w:rPr>
+          <w:sz w:val="40"/>
+          <w:lang w:val="fr-CA"/>
+        </w:rPr>
+        <w:t xml:space="preserve"> </w:t>
+      </w:r>
+      <w:proofErr w:type="spellStart"/>
+      <w:r>
+        <w:rPr>
+          <w:sz w:val="40"/>
+          <w:lang w:val="fr-CA"/>
+        </w:rPr>
+        <w:t>need</w:t>
+      </w:r>
+      <w:proofErr w:type="spellEnd"/>
+      <w:r>
+        <w:rPr>
+          <w:sz w:val="40"/>
+          <w:lang w:val="fr-CA"/>
+        </w:rPr>
+        <w:t xml:space="preserve"> 1 Cash per </w:t>
+      </w:r>
+      <w:proofErr w:type="spellStart"/>
+      <w:r>
+        <w:rPr>
+          <w:sz w:val="40"/>
+          <w:lang w:val="fr-CA"/>
+        </w:rPr>
+        <w:t>tick</w:t>
+      </w:r>
+      <w:proofErr w:type="spellEnd"/>
+    </w:p>
+    <w:p>
+      <w:pPr>
+        <w:rPr>
+          <w:sz w:val="40"/>
+          <w:lang w:val="fr-CA"/>
+        </w:rPr>
+      </w:pPr>
+    </w:p>
+    <w:p>
+      <w:pPr>
+        <w:rPr>
+          <w:sz w:val="40"/>
+          <w:lang w:val="fr-CA"/>
+        </w:rPr>
+      </w:pPr>
+      <w:proofErr w:type="spellStart"/>
+      <w:r>
+        <w:rPr>
+          <w:sz w:val="40"/>
+          <w:lang w:val="fr-CA"/>
+        </w:rPr>
+        <w:t>Factory</w:t>
+      </w:r>
+      <w:proofErr w:type="spellEnd"/>
+      <w:r>
+        <w:rPr>
+          <w:sz w:val="40"/>
+          <w:lang w:val="fr-CA"/>
+        </w:rPr>
+        <w:t xml:space="preserve"> : Inputs </w:t>
+      </w:r>
+      <w:proofErr w:type="spellStart"/>
+      <w:r>
+        <w:rPr>
+          <w:sz w:val="40"/>
+          <w:lang w:val="fr-CA"/>
+        </w:rPr>
+        <w:t>minerals</w:t>
+      </w:r>
+      <w:proofErr w:type="spellEnd"/>
+      <w:r>
+        <w:rPr>
+          <w:sz w:val="40"/>
+          <w:lang w:val="fr-CA"/>
+        </w:rPr>
+        <w:t xml:space="preserve">, </w:t>
+      </w:r>
+      <w:proofErr w:type="spellStart"/>
+      <w:r>
+        <w:rPr>
+          <w:sz w:val="40"/>
+          <w:lang w:val="fr-CA"/>
+        </w:rPr>
+        <w:t>takes</w:t>
+      </w:r>
+      <w:proofErr w:type="spellEnd"/>
+      <w:r>
+        <w:rPr>
+          <w:sz w:val="40"/>
+          <w:lang w:val="fr-CA"/>
+        </w:rPr>
+        <w:t xml:space="preserve"> 2 </w:t>
+      </w:r>
+      <w:proofErr w:type="spellStart"/>
+      <w:r>
+        <w:rPr>
+          <w:sz w:val="40"/>
+          <w:lang w:val="fr-CA"/>
+        </w:rPr>
+        <w:t>workers</w:t>
+      </w:r>
+      <w:proofErr w:type="spellEnd"/>
+      <w:r>
+        <w:rPr>
+          <w:sz w:val="40"/>
+          <w:lang w:val="fr-CA"/>
+        </w:rPr>
+        <w:t xml:space="preserve"> and </w:t>
+      </w:r>
+      <w:proofErr w:type="spellStart"/>
+      <w:r>
+        <w:rPr>
+          <w:sz w:val="40"/>
+          <w:lang w:val="fr-CA"/>
+        </w:rPr>
+        <w:t>alot</w:t>
+      </w:r>
+      <w:proofErr w:type="spellEnd"/>
+      <w:r>
+        <w:rPr>
+          <w:sz w:val="40"/>
+          <w:lang w:val="fr-CA"/>
+        </w:rPr>
+        <w:t xml:space="preserve"> of </w:t>
+      </w:r>
+      <w:proofErr w:type="spellStart"/>
+      <w:r>
+        <w:rPr>
+          <w:sz w:val="40"/>
+          <w:lang w:val="fr-CA"/>
+        </w:rPr>
+        <w:t>energy</w:t>
+      </w:r>
+      <w:proofErr w:type="spellEnd"/>
+      <w:r>
+        <w:rPr>
+          <w:sz w:val="40"/>
+          <w:lang w:val="fr-CA"/>
+        </w:rPr>
+        <w:t>. Outputs SOMETHING</w:t>
+      </w:r>
+    </w:p>
+    <w:p>
+      <w:pPr>
+        <w:rPr>
+          <w:sz w:val="40"/>
+          <w:lang w:val="fr-CA"/>
+        </w:rPr>
+      </w:pPr>
+    </w:p>
+    <w:p>
+      <w:pPr>
+        <w:rPr>
+          <w:sz w:val="40"/>
+          <w:lang w:val="fr-CA"/>
+        </w:rPr>
+      </w:pPr>
+      <w:r>
+        <w:rPr>
+          <w:sz w:val="40"/>
+          <w:lang w:val="fr-CA"/>
+        </w:rPr>
+        <w:lastRenderedPageBreak/>
+        <w:t xml:space="preserve">Water </w:t>
+      </w:r>
+      <w:proofErr w:type="spellStart"/>
+      <w:r>
+        <w:rPr>
+          <w:sz w:val="40"/>
+          <w:lang w:val="fr-CA"/>
+        </w:rPr>
+        <w:t>tiles</w:t>
+      </w:r>
+      <w:proofErr w:type="spellEnd"/>
+      <w:r>
+        <w:rPr>
+          <w:sz w:val="40"/>
+          <w:lang w:val="fr-CA"/>
+        </w:rPr>
+        <w:t>?</w:t>
+      </w:r>
+    </w:p>
+    <w:p>
+      <w:pPr>
+        <w:rPr>
+          <w:sz w:val="40"/>
+          <w:lang w:val="fr-CA"/>
+        </w:rPr>
+      </w:pPr>
+      <w:r>
+        <w:rPr>
+          <w:sz w:val="40"/>
+          <w:lang w:val="fr-CA"/>
+        </w:rPr>
+        <w:t>Upgrades?</w:t>
       </w:r>
       <w:bookmarkStart w:id="0" w:name="_GoBack"/>
       <w:bookmarkEnd w:id="0"/>
@@ -211,81 +782,39 @@
     <w:p>
       <w:pPr>
         <w:rPr>
-          <w:sz w:val="40"/>
-          <w:lang w:val="fr-CA"/>
-        </w:rPr>
-      </w:pPr>
-      <w:r>
-        <w:rPr>
-          <w:sz w:val="40"/>
-          <w:lang w:val="fr-CA"/>
-        </w:rPr>
-        <w:t>Workers need 1 Cash per tick</w:t>
-      </w:r>
-    </w:p>
-    <w:p>
-      <w:pPr>
-        <w:rPr>
-          <w:sz w:val="40"/>
-          <w:lang w:val="fr-CA"/>
-        </w:rPr>
-      </w:pPr>
-    </w:p>
-    <w:p>
-      <w:pPr>
-        <w:rPr>
-          <w:sz w:val="40"/>
-          <w:lang w:val="fr-CA"/>
-        </w:rPr>
-      </w:pPr>
-      <w:r>
-        <w:rPr>
-          <w:sz w:val="40"/>
-          <w:lang w:val="fr-CA"/>
-        </w:rPr>
-        <w:t>Factory : Inputs minerals, takes 2 workers and alot of energy. Outputs SOMETHING</w:t>
-      </w:r>
-    </w:p>
-    <w:p>
-      <w:pPr>
-        <w:rPr>
-          <w:sz w:val="40"/>
-          <w:lang w:val="fr-CA"/>
-        </w:rPr>
-      </w:pPr>
-    </w:p>
-    <w:p>
-      <w:pPr>
-        <w:rPr>
-          <w:sz w:val="40"/>
-          <w:lang w:val="fr-CA"/>
-        </w:rPr>
-      </w:pPr>
-      <w:r>
-        <w:rPr>
-          <w:sz w:val="40"/>
-          <w:lang w:val="fr-CA"/>
-        </w:rPr>
-        <w:lastRenderedPageBreak/>
-        <w:t>Water tiles?</w:t>
-      </w:r>
-    </w:p>
-    <w:p>
-      <w:pPr>
-        <w:rPr>
           <w:strike/>
           <w:sz w:val="40"/>
           <w:lang w:val="fr-CA"/>
         </w:rPr>
       </w:pPr>
+      <w:proofErr w:type="spellStart"/>
       <w:r>
         <w:rPr>
           <w:strike/>
           <w:sz w:val="40"/>
           <w:lang w:val="fr-CA"/>
         </w:rPr>
-        <w:t>Fog of war</w:t>
-      </w:r>
+        <w:t>Fog</w:t>
+      </w:r>
+      <w:proofErr w:type="spellEnd"/>
+      <w:r>
+        <w:rPr>
+          <w:strike/>
+          <w:sz w:val="40"/>
+          <w:lang w:val="fr-CA"/>
+        </w:rPr>
+        <w:t xml:space="preserve"> of </w:t>
+      </w:r>
+      <w:proofErr w:type="spellStart"/>
+      <w:r>
+        <w:rPr>
+          <w:strike/>
+          <w:sz w:val="40"/>
+          <w:lang w:val="fr-CA"/>
+        </w:rPr>
+        <w:t>war</w:t>
+      </w:r>
+      <w:proofErr w:type="spellEnd"/>
     </w:p>
     <w:p>
       <w:pPr>

</xml_diff>